<commit_message>
Update Senior Design Contract.docx
</commit_message>
<xml_diff>
--- a/Documents/Senior Design Contract.docx
+++ b/Documents/Senior Design Contract.docx
@@ -1585,61 +1585,80 @@
     </w:p>
     <w:p>
       <w:pPr>
+        <w:spacing w:line="360" w:lineRule="auto"/>
+        <w:rPr>
+          <w:rFonts w:cstheme="minorHAnsi"/>
+        </w:rPr>
+      </w:pPr>
+      <w:r>
+        <w:rPr>
+          <w:rFonts w:eastAsia="Times" w:cstheme="minorHAnsi"/>
+          <w:color w:val="000000"/>
+        </w:rPr>
+        <w:t xml:space="preserve">The following contract was written and agreed upon by </w:t>
+      </w:r>
+      <w:r>
+        <w:rPr>
+          <w:rFonts w:eastAsia="Times" w:cstheme="minorHAnsi"/>
+        </w:rPr>
+        <w:t>Derrick Adkins</w:t>
+      </w:r>
+      <w:r>
+        <w:rPr>
+          <w:rFonts w:eastAsia="Times" w:cstheme="minorHAnsi"/>
+        </w:rPr>
+        <w:t xml:space="preserve">, </w:t>
+      </w:r>
+      <w:r>
+        <w:t>Broderic Duncan</w:t>
+      </w:r>
+      <w:r>
+        <w:t xml:space="preserve">, </w:t>
+      </w:r>
+      <w:r>
+        <w:t>Daniel Newell</w:t>
+      </w:r>
+      <w:r>
+        <w:t xml:space="preserve">, </w:t>
+      </w:r>
+      <w:r>
+        <w:t>Cole Pownell</w:t>
+      </w:r>
+      <w:r>
+        <w:t xml:space="preserve">, and </w:t>
+      </w:r>
+      <w:r>
+        <w:t>Payton Turnbow</w:t>
+      </w:r>
+      <w:r>
+        <w:t>.</w:t>
+      </w:r>
+      <w:r>
+        <w:rPr>
+          <w:rFonts w:eastAsia="Times" w:cstheme="minorHAnsi"/>
+          <w:color w:val="000000"/>
+        </w:rPr>
+        <w:t xml:space="preserve"> The contract provides expectations, objectives, and results for developing the </w:t>
+      </w:r>
+      <w:r>
+        <w:t>Wi-Fi-Controlled Air Duct Damper</w:t>
+      </w:r>
+      <w:r>
+        <w:rPr>
+          <w:rFonts w:eastAsia="Times" w:cstheme="minorHAnsi"/>
+          <w:color w:val="000000"/>
+        </w:rPr>
+        <w:t>.</w:t>
+      </w:r>
+    </w:p>
+    <w:p>
+      <w:pPr>
         <w:jc w:val="center"/>
         <w:textDirection w:val="btLr"/>
         <w:rPr>
           <w:rFonts w:cstheme="minorHAnsi"/>
         </w:rPr>
       </w:pPr>
-      <w:r>
-        <w:rPr>
-          <w:rFonts w:eastAsia="Times" w:cstheme="minorHAnsi"/>
-          <w:color w:val="000000"/>
-        </w:rPr>
-        <w:t xml:space="preserve">The following contract was written and agreed upon by </w:t>
-      </w:r>
-      <w:r>
-        <w:rPr>
-          <w:rFonts w:eastAsia="Times" w:cstheme="minorHAnsi"/>
-          <w:color w:val="FF0000"/>
-        </w:rPr>
-        <w:t xml:space="preserve">Team Member Full Name, Team Member Full Name, Team Member Full Name, Team Member Full Name </w:t>
-      </w:r>
-      <w:r>
-        <w:rPr>
-          <w:rFonts w:eastAsia="Times" w:cstheme="minorHAnsi"/>
-          <w:color w:val="000000"/>
-        </w:rPr>
-        <w:t xml:space="preserve">and </w:t>
-      </w:r>
-      <w:r>
-        <w:rPr>
-          <w:rFonts w:eastAsia="Times" w:cstheme="minorHAnsi"/>
-          <w:color w:val="FF0000"/>
-        </w:rPr>
-        <w:t>Team Member Full Name</w:t>
-      </w:r>
-      <w:r>
-        <w:rPr>
-          <w:rFonts w:eastAsia="Times" w:cstheme="minorHAnsi"/>
-          <w:color w:val="000000"/>
-        </w:rPr>
-        <w:t xml:space="preserve">. The contract provides expectations, objectives, and results for developing the </w:t>
-      </w:r>
-      <w:r>
-        <w:rPr>
-          <w:rFonts w:eastAsia="Times" w:cstheme="minorHAnsi"/>
-          <w:color w:val="FF0000"/>
-        </w:rPr>
-        <w:t>Project Name</w:t>
-      </w:r>
-      <w:r>
-        <w:rPr>
-          <w:rFonts w:eastAsia="Times" w:cstheme="minorHAnsi"/>
-          <w:color w:val="000000"/>
-        </w:rPr>
-        <w:t>.</w:t>
-      </w:r>
     </w:p>
     <w:p>
       <w:pPr>
@@ -1649,15 +1668,6 @@
           <w:rFonts w:cstheme="minorHAnsi"/>
         </w:rPr>
       </w:pPr>
-    </w:p>
-    <w:p>
-      <w:pPr>
-        <w:jc w:val="center"/>
-        <w:textDirection w:val="btLr"/>
-        <w:rPr>
-          <w:rFonts w:cstheme="minorHAnsi"/>
-        </w:rPr>
-      </w:pPr>
       <w:r>
         <w:rPr>
           <w:rFonts w:eastAsia="Times" w:cstheme="minorHAnsi"/>
@@ -1670,13 +1680,20 @@
           <w:rFonts w:eastAsia="Times" w:cstheme="minorHAnsi"/>
           <w:color w:val="000000"/>
         </w:rPr>
-        <w:t>2021</w:t>
+        <w:t>202</w:t>
       </w:r>
       <w:r>
         <w:rPr>
           <w:rFonts w:eastAsia="Times" w:cstheme="minorHAnsi"/>
           <w:color w:val="000000"/>
         </w:rPr>
+        <w:t>3</w:t>
+      </w:r>
+      <w:r>
+        <w:rPr>
+          <w:rFonts w:eastAsia="Times" w:cstheme="minorHAnsi"/>
+          <w:color w:val="000000"/>
+        </w:rPr>
         <w:t>-202</w:t>
       </w:r>
       <w:r>
@@ -1684,7 +1701,7 @@
           <w:rFonts w:eastAsia="Times" w:cstheme="minorHAnsi"/>
           <w:color w:val="000000"/>
         </w:rPr>
-        <w:t>2</w:t>
+        <w:t>4</w:t>
       </w:r>
       <w:r>
         <w:rPr>
@@ -1894,11 +1911,7 @@
         <w:t xml:space="preserve"> </w:t>
       </w:r>
       <w:r>
-        <w:rPr>
-          <w:bCs/>
-          <w:color w:val="FF0000"/>
-        </w:rPr>
-        <w:t>Insert Project Name</w:t>
+        <w:t>Wi-Fi-Controlled Air Duct Damper</w:t>
       </w:r>
     </w:p>
     <w:p>
@@ -2430,17 +2443,8 @@
                 <w:b/>
                 <w:color w:val="000000"/>
               </w:rPr>
-              <w:t xml:space="preserve">Track N/A for </w:t>
-            </w:r>
-            <w:proofErr w:type="spellStart"/>
-            <w:r>
-              <w:rPr>
-                <w:b/>
-                <w:color w:val="000000"/>
-              </w:rPr>
-              <w:t>BSCyber</w:t>
-            </w:r>
-            <w:proofErr w:type="spellEnd"/>
+              <w:t>Track N/A for BSCyber</w:t>
+            </w:r>
           </w:p>
         </w:tc>
         <w:tc>
@@ -2531,7 +2535,7 @@
               <w:jc w:val="center"/>
             </w:pPr>
             <w:r>
-              <w:t>First Last</w:t>
+              <w:t>Derrick Adkins</w:t>
             </w:r>
           </w:p>
         </w:tc>
@@ -2584,7 +2588,13 @@
               <w:rPr>
                 <w:color w:val="000000"/>
               </w:rPr>
-              <w:t>6+2@mail.uc.edu</w:t>
+              <w:t>adkinsdk</w:t>
+            </w:r>
+            <w:r>
+              <w:rPr>
+                <w:color w:val="000000"/>
+              </w:rPr>
+              <w:t>@mail.uc.edu</w:t>
             </w:r>
           </w:p>
         </w:tc>
@@ -2609,7 +2619,19 @@
               <w:jc w:val="center"/>
             </w:pPr>
             <w:r>
-              <w:t>111-222-3333</w:t>
+              <w:t>937</w:t>
+            </w:r>
+            <w:r>
+              <w:t>-</w:t>
+            </w:r>
+            <w:r>
+              <w:t>903</w:t>
+            </w:r>
+            <w:r>
+              <w:t>-</w:t>
+            </w:r>
+            <w:r>
+              <w:t>1098</w:t>
             </w:r>
           </w:p>
         </w:tc>
@@ -3490,15 +3512,7 @@
     <w:p/>
     <w:p>
       <w:r>
-        <w:t xml:space="preserve">“Our team will develop a functional application that enables users to solve </w:t>
-      </w:r>
-      <w:proofErr w:type="spellStart"/>
-      <w:r>
-        <w:t>xyz</w:t>
-      </w:r>
-      <w:proofErr w:type="spellEnd"/>
-      <w:r>
-        <w:t xml:space="preserve"> problem by utilizing the following features and </w:t>
+        <w:t xml:space="preserve">“Our team will develop a functional application that enables users to solve xyz problem by utilizing the following features and </w:t>
       </w:r>
       <w:r>
         <w:t>functionality</w:t>

</xml_diff>